<commit_message>
updated SRS document references
</commit_message>
<xml_diff>
--- a/U3O2 SAT/SRS/Maths Club SRS.docx
+++ b/U3O2 SAT/SRS/Maths Club SRS.docx
@@ -78,7 +78,19 @@
         <w:rPr>
           <w:lang w:val="en-AU"/>
         </w:rPr>
-        <w:t>Version 1.0 approved</w:t>
+        <w:t>Version 1.</w:t>
+      </w:r>
+      <w:r>
+        <w:rPr>
+          <w:lang w:val="en-AU"/>
+        </w:rPr>
+        <w:t>0.1</w:t>
+      </w:r>
+      <w:r>
+        <w:rPr>
+          <w:lang w:val="en-AU"/>
+        </w:rPr>
+        <w:t xml:space="preserve"> approved</w:t>
       </w:r>
     </w:p>
     <w:p>
@@ -1530,12 +1542,6 @@
         <w:gridCol w:w="1584"/>
       </w:tblGrid>
       <w:tr>
-        <w:tblPrEx>
-          <w:tblCellMar>
-            <w:top w:w="0" w:type="dxa"/>
-            <w:bottom w:w="0" w:type="dxa"/>
-          </w:tblCellMar>
-        </w:tblPrEx>
         <w:tc>
           <w:tcPr>
             <w:tcW w:w="2160" w:type="dxa"/>
@@ -1638,12 +1644,6 @@
         </w:tc>
       </w:tr>
       <w:tr>
-        <w:tblPrEx>
-          <w:tblCellMar>
-            <w:top w:w="0" w:type="dxa"/>
-            <w:bottom w:w="0" w:type="dxa"/>
-          </w:tblCellMar>
-        </w:tblPrEx>
         <w:tc>
           <w:tcPr>
             <w:tcW w:w="2160" w:type="dxa"/>
@@ -1658,6 +1658,12 @@
                 <w:lang w:val="en-AU"/>
               </w:rPr>
             </w:pPr>
+            <w:r>
+              <w:rPr>
+                <w:lang w:val="en-AU"/>
+              </w:rPr>
+              <w:t>Link Update</w:t>
+            </w:r>
           </w:p>
         </w:tc>
         <w:tc>
@@ -1674,6 +1680,12 @@
                 <w:lang w:val="en-AU"/>
               </w:rPr>
             </w:pPr>
+            <w:r>
+              <w:rPr>
+                <w:lang w:val="en-AU"/>
+              </w:rPr>
+              <w:t>15/6/22</w:t>
+            </w:r>
           </w:p>
         </w:tc>
         <w:tc>
@@ -1690,6 +1702,12 @@
                 <w:lang w:val="en-AU"/>
               </w:rPr>
             </w:pPr>
+            <w:r>
+              <w:rPr>
+                <w:lang w:val="en-AU"/>
+              </w:rPr>
+              <w:t>Outdated Links in References</w:t>
+            </w:r>
           </w:p>
         </w:tc>
         <w:tc>
@@ -1706,16 +1724,16 @@
                 <w:lang w:val="en-AU"/>
               </w:rPr>
             </w:pPr>
+            <w:r>
+              <w:rPr>
+                <w:lang w:val="en-AU"/>
+              </w:rPr>
+              <w:t>1.0.1</w:t>
+            </w:r>
           </w:p>
         </w:tc>
       </w:tr>
       <w:tr>
-        <w:tblPrEx>
-          <w:tblCellMar>
-            <w:top w:w="0" w:type="dxa"/>
-            <w:bottom w:w="0" w:type="dxa"/>
-          </w:tblCellMar>
-        </w:tblPrEx>
         <w:tc>
           <w:tcPr>
             <w:tcW w:w="2160" w:type="dxa"/>
@@ -1944,13 +1962,7 @@
         <w:rPr>
           <w:lang w:val="en-AU"/>
         </w:rPr>
-        <w:t xml:space="preserve">f the CGS Maths Club, </w:t>
-      </w:r>
-      <w:r>
-        <w:rPr>
-          <w:lang w:val="en-AU"/>
-        </w:rPr>
-        <w:t xml:space="preserve">that allows for an archive of posts and problems which students can comment on, collaborate </w:t>
+        <w:t xml:space="preserve">f the CGS Maths Club, that allows for an archive of posts and problems which students can comment on, collaborate </w:t>
       </w:r>
       <w:r>
         <w:rPr>
@@ -2725,13 +2737,7 @@
         <w:rPr>
           <w:lang w:val="en-AU" w:eastAsia="en-GB"/>
         </w:rPr>
-        <w:t>Basically,</w:t>
-      </w:r>
-      <w:r>
-        <w:rPr>
-          <w:lang w:val="en-AU" w:eastAsia="en-GB"/>
-        </w:rPr>
-        <w:t xml:space="preserve"> anything that isn’t listed in the scope above</w:t>
+        <w:t>Basically, anything that isn’t listed in the scope above</w:t>
       </w:r>
     </w:p>
     <w:p>
@@ -2768,11 +2774,8 @@
         <w:r>
           <w:rPr>
             <w:rStyle w:val="Hyperlink"/>
-            <w:sz w:val="21"/>
-            <w:szCs w:val="18"/>
-            <w:lang w:val="en-AU"/>
           </w:rPr>
-          <w:t>https://garv-shah.vercel.app/software-dev</w:t>
+          <w:t>https://github.com/garv-shah/software-dev</w:t>
         </w:r>
       </w:hyperlink>
       <w:r>
@@ -2814,19 +2817,14 @@
         <w:rPr>
           <w:lang w:val="en-AU"/>
         </w:rPr>
-        <w:t xml:space="preserve">” tag, and a timeline of the project can be found here: </w:t>
-      </w:r>
-      <w:hyperlink r:id="rId13" w:history="1">
-        <w:r>
-          <w:rPr>
-            <w:rStyle w:val="Hyperlink"/>
-            <w:sz w:val="21"/>
-            <w:szCs w:val="18"/>
-            <w:lang w:val="en-AU"/>
-          </w:rPr>
-          <w:t>https://quire.io/w/Garv_SAT?view=timeline</w:t>
-        </w:r>
-      </w:hyperlink>
+        <w:t>” tag</w:t>
+      </w:r>
+      <w:r>
+        <w:rPr>
+          <w:lang w:val="en-AU"/>
+        </w:rPr>
+        <w:t>.</w:t>
+      </w:r>
     </w:p>
     <w:p>
       <w:pPr>
@@ -4134,19 +4132,7 @@
         <w:spacing w:after="80"/>
       </w:pPr>
       <w:r>
-        <w:t xml:space="preserve">Firebase will be my backend, along with my auth and analytics. Firebase is basically a </w:t>
-      </w:r>
-      <w:r>
-        <w:t>S</w:t>
-      </w:r>
-      <w:r>
-        <w:t xml:space="preserve">wiss </w:t>
-      </w:r>
-      <w:r>
-        <w:t>A</w:t>
-      </w:r>
-      <w:r>
-        <w:t xml:space="preserve">rmy knife, so most of what I need from my backend should be able to be done by Firebase, </w:t>
+        <w:t xml:space="preserve">Firebase will be my backend, along with my auth and analytics. Firebase is basically a Swiss Army knife, so most of what I need from my backend should be able to be done by Firebase, </w:t>
       </w:r>
       <w:proofErr w:type="gramStart"/>
       <w:r>
@@ -4373,7 +4359,7 @@
                     <pic:cNvPicPr/>
                   </pic:nvPicPr>
                   <pic:blipFill>
-                    <a:blip r:embed="rId14">
+                    <a:blip r:embed="rId13">
                       <a:extLst>
                         <a:ext uri="{28A0092B-C50C-407E-A947-70E740481C1C}">
                           <a14:useLocalDpi xmlns:a14="http://schemas.microsoft.com/office/drawing/2010/main" val="0"/>
@@ -4451,7 +4437,7 @@
                     <pic:cNvPicPr/>
                   </pic:nvPicPr>
                   <pic:blipFill>
-                    <a:blip r:embed="rId15" cstate="print">
+                    <a:blip r:embed="rId14" cstate="print">
                       <a:extLst>
                         <a:ext uri="{28A0092B-C50C-407E-A947-70E740481C1C}">
                           <a14:useLocalDpi xmlns:a14="http://schemas.microsoft.com/office/drawing/2010/main" val="0"/>
@@ -4528,7 +4514,7 @@
                     <pic:cNvPicPr/>
                   </pic:nvPicPr>
                   <pic:blipFill>
-                    <a:blip r:embed="rId16" cstate="print">
+                    <a:blip r:embed="rId15" cstate="print">
                       <a:extLst>
                         <a:ext uri="{28A0092B-C50C-407E-A947-70E740481C1C}">
                           <a14:useLocalDpi xmlns:a14="http://schemas.microsoft.com/office/drawing/2010/main" val="0"/>
@@ -4606,7 +4592,7 @@
                     <pic:cNvPicPr/>
                   </pic:nvPicPr>
                   <pic:blipFill>
-                    <a:blip r:embed="rId17" cstate="print">
+                    <a:blip r:embed="rId16" cstate="print">
                       <a:extLst>
                         <a:ext uri="{28A0092B-C50C-407E-A947-70E740481C1C}">
                           <a14:useLocalDpi xmlns:a14="http://schemas.microsoft.com/office/drawing/2010/main" val="0"/>
@@ -4683,7 +4669,7 @@
                     <pic:cNvPicPr/>
                   </pic:nvPicPr>
                   <pic:blipFill>
-                    <a:blip r:embed="rId18" cstate="print">
+                    <a:blip r:embed="rId17" cstate="print">
                       <a:extLst>
                         <a:ext uri="{28A0092B-C50C-407E-A947-70E740481C1C}">
                           <a14:useLocalDpi xmlns:a14="http://schemas.microsoft.com/office/drawing/2010/main" val="0"/>
@@ -4875,13 +4861,7 @@
       <w:rPr>
         <w:lang w:val="en-AU"/>
       </w:rPr>
-      <w:t xml:space="preserve"> Club SAT</w:t>
-    </w:r>
-    <w:r>
-      <w:rPr>
-        <w:lang w:val="en-AU"/>
-      </w:rPr>
-      <w:t xml:space="preserve">                                   </w:t>
+      <w:t xml:space="preserve"> Club SAT                                   </w:t>
     </w:r>
     <w:r>
       <w:rPr>
@@ -6577,6 +6557,50 @@
     <w:lsdException w:name="Strong" w:uiPriority="22" w:qFormat="1"/>
     <w:lsdException w:name="Emphasis" w:uiPriority="20" w:qFormat="1"/>
     <w:lsdException w:name="Normal (Web)" w:uiPriority="99"/>
+    <w:lsdException w:name="Normal Table" w:semiHidden="1" w:unhideWhenUsed="1"/>
+    <w:lsdException w:name="Table Simple 1" w:semiHidden="1" w:unhideWhenUsed="1"/>
+    <w:lsdException w:name="Table Simple 2" w:semiHidden="1" w:unhideWhenUsed="1"/>
+    <w:lsdException w:name="Table Simple 3" w:semiHidden="1" w:unhideWhenUsed="1"/>
+    <w:lsdException w:name="Table Classic 1" w:semiHidden="1" w:unhideWhenUsed="1"/>
+    <w:lsdException w:name="Table Classic 2" w:semiHidden="1" w:unhideWhenUsed="1"/>
+    <w:lsdException w:name="Table Classic 3" w:semiHidden="1" w:unhideWhenUsed="1"/>
+    <w:lsdException w:name="Table Classic 4" w:semiHidden="1" w:unhideWhenUsed="1"/>
+    <w:lsdException w:name="Table Colorful 1" w:semiHidden="1" w:unhideWhenUsed="1"/>
+    <w:lsdException w:name="Table Colorful 2" w:semiHidden="1" w:unhideWhenUsed="1"/>
+    <w:lsdException w:name="Table Colorful 3" w:semiHidden="1" w:unhideWhenUsed="1"/>
+    <w:lsdException w:name="Table Columns 1" w:semiHidden="1" w:unhideWhenUsed="1"/>
+    <w:lsdException w:name="Table Columns 2" w:semiHidden="1" w:unhideWhenUsed="1"/>
+    <w:lsdException w:name="Table Columns 3" w:semiHidden="1" w:unhideWhenUsed="1"/>
+    <w:lsdException w:name="Table Columns 4" w:semiHidden="1" w:unhideWhenUsed="1"/>
+    <w:lsdException w:name="Table Columns 5" w:semiHidden="1" w:unhideWhenUsed="1"/>
+    <w:lsdException w:name="Table Grid 1" w:semiHidden="1" w:unhideWhenUsed="1"/>
+    <w:lsdException w:name="Table Grid 2" w:semiHidden="1" w:unhideWhenUsed="1"/>
+    <w:lsdException w:name="Table Grid 3" w:semiHidden="1" w:unhideWhenUsed="1"/>
+    <w:lsdException w:name="Table Grid 4" w:semiHidden="1" w:unhideWhenUsed="1"/>
+    <w:lsdException w:name="Table Grid 5" w:semiHidden="1" w:unhideWhenUsed="1"/>
+    <w:lsdException w:name="Table Grid 6" w:semiHidden="1" w:unhideWhenUsed="1"/>
+    <w:lsdException w:name="Table Grid 7" w:semiHidden="1" w:unhideWhenUsed="1"/>
+    <w:lsdException w:name="Table Grid 8" w:semiHidden="1" w:unhideWhenUsed="1"/>
+    <w:lsdException w:name="Table List 1" w:semiHidden="1" w:unhideWhenUsed="1"/>
+    <w:lsdException w:name="Table List 2" w:semiHidden="1" w:unhideWhenUsed="1"/>
+    <w:lsdException w:name="Table List 3" w:semiHidden="1" w:unhideWhenUsed="1"/>
+    <w:lsdException w:name="Table List 4" w:semiHidden="1" w:unhideWhenUsed="1"/>
+    <w:lsdException w:name="Table List 5" w:semiHidden="1" w:unhideWhenUsed="1"/>
+    <w:lsdException w:name="Table List 6" w:semiHidden="1" w:unhideWhenUsed="1"/>
+    <w:lsdException w:name="Table List 7" w:semiHidden="1" w:unhideWhenUsed="1"/>
+    <w:lsdException w:name="Table List 8" w:semiHidden="1" w:unhideWhenUsed="1"/>
+    <w:lsdException w:name="Table 3D effects 1" w:semiHidden="1" w:unhideWhenUsed="1"/>
+    <w:lsdException w:name="Table 3D effects 2" w:semiHidden="1" w:unhideWhenUsed="1"/>
+    <w:lsdException w:name="Table 3D effects 3" w:semiHidden="1" w:unhideWhenUsed="1"/>
+    <w:lsdException w:name="Table Contemporary" w:semiHidden="1" w:unhideWhenUsed="1"/>
+    <w:lsdException w:name="Table Elegant" w:semiHidden="1" w:unhideWhenUsed="1"/>
+    <w:lsdException w:name="Table Professional" w:semiHidden="1" w:unhideWhenUsed="1"/>
+    <w:lsdException w:name="Table Subtle 1" w:semiHidden="1" w:unhideWhenUsed="1"/>
+    <w:lsdException w:name="Table Subtle 2" w:semiHidden="1" w:unhideWhenUsed="1"/>
+    <w:lsdException w:name="Table Web 1" w:semiHidden="1" w:unhideWhenUsed="1"/>
+    <w:lsdException w:name="Table Web 2" w:semiHidden="1" w:unhideWhenUsed="1"/>
+    <w:lsdException w:name="Table Web 3" w:semiHidden="1" w:unhideWhenUsed="1"/>
+    <w:lsdException w:name="Table Theme" w:semiHidden="1" w:unhideWhenUsed="1"/>
     <w:lsdException w:name="Placeholder Text" w:semiHidden="1" w:uiPriority="99"/>
     <w:lsdException w:name="No Spacing" w:uiPriority="1" w:qFormat="1"/>
     <w:lsdException w:name="Light Shading" w:uiPriority="60"/>
@@ -6989,11 +7013,15 @@
   </w:style>
   <w:style w:type="character" w:default="1" w:styleId="DefaultParagraphFont">
     <w:name w:val="Default Paragraph Font"/>
+    <w:uiPriority w:val="1"/>
     <w:semiHidden/>
+    <w:unhideWhenUsed/>
   </w:style>
   <w:style w:type="table" w:default="1" w:styleId="TableNormal">
     <w:name w:val="Normal Table"/>
+    <w:uiPriority w:val="99"/>
     <w:semiHidden/>
+    <w:unhideWhenUsed/>
     <w:tblPr>
       <w:tblInd w:w="0" w:type="dxa"/>
       <w:tblCellMar>
@@ -7006,7 +7034,9 @@
   </w:style>
   <w:style w:type="numbering" w:default="1" w:styleId="NoList">
     <w:name w:val="No List"/>
+    <w:uiPriority w:val="99"/>
     <w:semiHidden/>
+    <w:unhideWhenUsed/>
   </w:style>
   <w:style w:type="paragraph" w:styleId="Footer">
     <w:name w:val="footer"/>

</xml_diff>